<commit_message>
Unoconv and deploy test
</commit_message>
<xml_diff>
--- a/resources/print_offer_template.docx
+++ b/resources/print_offer_template.docx
@@ -95,10 +95,17 @@
             <w:pPr>
               <w:pStyle w:val="Heading4"/>
               <w:ind w:left="720"/>
+              <w:rPr>
+                <w:rStyle w:val="Strong"/>
+              </w:rPr>
             </w:pPr>
             <w:bookmarkStart w:id="3" w:name="_t0719g6keu5b" w:colFirst="0" w:colLast="0"/>
+            <w:bookmarkStart w:id="4" w:name="_GoBack"/>
             <w:bookmarkEnd w:id="3"/>
             <w:r>
+              <w:rPr>
+                <w:rStyle w:val="Strong"/>
+              </w:rPr>
               <w:t>KNJIŽNI BLOK</w:t>
             </w:r>
           </w:p>
@@ -107,13 +114,20 @@
               <w:pStyle w:val="Heading5"/>
               <w:ind w:left="720"/>
             </w:pPr>
-            <w:bookmarkStart w:id="4" w:name="_achklnsvhz6p" w:colFirst="0" w:colLast="0"/>
+            <w:bookmarkStart w:id="5" w:name="_achklnsvhz6p" w:colFirst="0" w:colLast="0"/>
+            <w:bookmarkEnd w:id="5"/>
             <w:bookmarkEnd w:id="4"/>
             <w:r>
               <w:rPr>
+                <w:rStyle w:val="Strong"/>
+              </w:rPr>
+              <w:t>Vrsta papira</w:t>
+            </w:r>
+            <w:r>
+              <w:rPr>
                 <w:b/>
               </w:rPr>
-              <w:t>Vrsta papira:</w:t>
+              <w:t>:</w:t>
             </w:r>
             <w:r>
               <w:t xml:space="preserve"> ${paper_type}</w:t>
@@ -124,13 +138,19 @@
               <w:pStyle w:val="Heading5"/>
               <w:ind w:left="720"/>
             </w:pPr>
-            <w:bookmarkStart w:id="5" w:name="_ho8u7ltb6mq" w:colFirst="0" w:colLast="0"/>
-            <w:bookmarkEnd w:id="5"/>
+            <w:bookmarkStart w:id="6" w:name="_ho8u7ltb6mq" w:colFirst="0" w:colLast="0"/>
+            <w:bookmarkEnd w:id="6"/>
+            <w:r>
+              <w:rPr>
+                <w:rStyle w:val="Strong"/>
+              </w:rPr>
+              <w:t>Povezivanje stranica:</w:t>
+            </w:r>
             <w:r>
               <w:rPr>
                 <w:b/>
               </w:rPr>
-              <w:t xml:space="preserve">Povezivanje stranica: </w:t>
+              <w:t xml:space="preserve"> </w:t>
             </w:r>
             <w:r>
               <w:t>${book_binding}</w:t>
@@ -141,8 +161,8 @@
               <w:pStyle w:val="Heading5"/>
               <w:ind w:left="720"/>
             </w:pPr>
-            <w:bookmarkStart w:id="6" w:name="_rgsds9fqbzgf" w:colFirst="0" w:colLast="0"/>
-            <w:bookmarkEnd w:id="6"/>
+            <w:bookmarkStart w:id="7" w:name="_rgsds9fqbzgf" w:colFirst="0" w:colLast="0"/>
+            <w:bookmarkEnd w:id="7"/>
             <w:r>
               <w:rPr>
                 <w:b/>
@@ -161,8 +181,8 @@
               <w:pStyle w:val="Heading5"/>
               <w:ind w:left="720"/>
             </w:pPr>
-            <w:bookmarkStart w:id="7" w:name="_iz1fpccwaiiu" w:colFirst="0" w:colLast="0"/>
-            <w:bookmarkEnd w:id="7"/>
+            <w:bookmarkStart w:id="8" w:name="_iz1fpccwaiiu" w:colFirst="0" w:colLast="0"/>
+            <w:bookmarkEnd w:id="8"/>
             <w:r>
               <w:rPr>
                 <w:b/>
@@ -178,8 +198,8 @@
               <w:pStyle w:val="Heading5"/>
               <w:ind w:left="720"/>
             </w:pPr>
-            <w:bookmarkStart w:id="8" w:name="_qd4rmycjgf9" w:colFirst="0" w:colLast="0"/>
-            <w:bookmarkEnd w:id="8"/>
+            <w:bookmarkStart w:id="9" w:name="_qd4rmycjgf9" w:colFirst="0" w:colLast="0"/>
+            <w:bookmarkEnd w:id="9"/>
             <w:r>
               <w:rPr>
                 <w:b/>
@@ -195,8 +215,8 @@
               <w:pStyle w:val="Heading5"/>
               <w:ind w:left="720"/>
             </w:pPr>
-            <w:bookmarkStart w:id="9" w:name="_dpe5iirgxmbr" w:colFirst="0" w:colLast="0"/>
-            <w:bookmarkEnd w:id="9"/>
+            <w:bookmarkStart w:id="10" w:name="_dpe5iirgxmbr" w:colFirst="0" w:colLast="0"/>
+            <w:bookmarkEnd w:id="10"/>
             <w:r>
               <w:rPr>
                 <w:b/>
@@ -236,8 +256,8 @@
               <w:pStyle w:val="Heading4"/>
               <w:ind w:left="720"/>
             </w:pPr>
-            <w:bookmarkStart w:id="10" w:name="_z96ab2iz0qrf" w:colFirst="0" w:colLast="0"/>
-            <w:bookmarkEnd w:id="10"/>
+            <w:bookmarkStart w:id="11" w:name="_z96ab2iz0qrf" w:colFirst="0" w:colLast="0"/>
+            <w:bookmarkEnd w:id="11"/>
             <w:r>
               <w:t>NASLOVNICA</w:t>
             </w:r>
@@ -247,8 +267,8 @@
               <w:pStyle w:val="Heading5"/>
               <w:ind w:left="720"/>
             </w:pPr>
-            <w:bookmarkStart w:id="11" w:name="_yefnuo8zepx8" w:colFirst="0" w:colLast="0"/>
-            <w:bookmarkEnd w:id="11"/>
+            <w:bookmarkStart w:id="12" w:name="_yefnuo8zepx8" w:colFirst="0" w:colLast="0"/>
+            <w:bookmarkEnd w:id="12"/>
             <w:r>
               <w:rPr>
                 <w:b/>
@@ -267,8 +287,8 @@
               <w:pStyle w:val="Heading5"/>
               <w:ind w:left="720"/>
             </w:pPr>
-            <w:bookmarkStart w:id="12" w:name="_g1jc5vdcnil1" w:colFirst="0" w:colLast="0"/>
-            <w:bookmarkEnd w:id="12"/>
+            <w:bookmarkStart w:id="13" w:name="_g1jc5vdcnil1" w:colFirst="0" w:colLast="0"/>
+            <w:bookmarkEnd w:id="13"/>
             <w:r>
               <w:rPr>
                 <w:b/>
@@ -287,8 +307,8 @@
               <w:pStyle w:val="Heading5"/>
               <w:ind w:left="720"/>
             </w:pPr>
-            <w:bookmarkStart w:id="13" w:name="_mdh5s9fdrp8v" w:colFirst="0" w:colLast="0"/>
-            <w:bookmarkEnd w:id="13"/>
+            <w:bookmarkStart w:id="14" w:name="_mdh5s9fdrp8v" w:colFirst="0" w:colLast="0"/>
+            <w:bookmarkEnd w:id="14"/>
             <w:r>
               <w:rPr>
                 <w:b/>
@@ -307,8 +327,8 @@
               <w:pStyle w:val="Heading5"/>
               <w:ind w:left="720"/>
             </w:pPr>
-            <w:bookmarkStart w:id="14" w:name="_is0aixgpyiz2" w:colFirst="0" w:colLast="0"/>
-            <w:bookmarkEnd w:id="14"/>
+            <w:bookmarkStart w:id="15" w:name="_is0aixgpyiz2" w:colFirst="0" w:colLast="0"/>
+            <w:bookmarkEnd w:id="15"/>
             <w:r>
               <w:rPr>
                 <w:b/>
@@ -324,8 +344,8 @@
               <w:pStyle w:val="Heading5"/>
               <w:ind w:left="720"/>
             </w:pPr>
-            <w:bookmarkStart w:id="15" w:name="_384ueyy8ao3u" w:colFirst="0" w:colLast="0"/>
-            <w:bookmarkEnd w:id="15"/>
+            <w:bookmarkStart w:id="16" w:name="_384ueyy8ao3u" w:colFirst="0" w:colLast="0"/>
+            <w:bookmarkEnd w:id="16"/>
             <w:r>
               <w:rPr>
                 <w:b/>
@@ -341,8 +361,8 @@
               <w:pStyle w:val="Heading5"/>
               <w:ind w:left="720"/>
             </w:pPr>
-            <w:bookmarkStart w:id="16" w:name="_dp8wi2fy8nw8" w:colFirst="0" w:colLast="0"/>
-            <w:bookmarkEnd w:id="16"/>
+            <w:bookmarkStart w:id="17" w:name="_dp8wi2fy8nw8" w:colFirst="0" w:colLast="0"/>
+            <w:bookmarkEnd w:id="17"/>
             <w:r>
               <w:rPr>
                 <w:b/>
@@ -358,8 +378,8 @@
               <w:pStyle w:val="Heading5"/>
               <w:ind w:left="720"/>
             </w:pPr>
-            <w:bookmarkStart w:id="17" w:name="_birr2wdd6w30" w:colFirst="0" w:colLast="0"/>
-            <w:bookmarkEnd w:id="17"/>
+            <w:bookmarkStart w:id="18" w:name="_birr2wdd6w30" w:colFirst="0" w:colLast="0"/>
+            <w:bookmarkEnd w:id="18"/>
             <w:r>
               <w:rPr>
                 <w:b/>
@@ -375,8 +395,8 @@
               <w:pStyle w:val="Heading5"/>
               <w:ind w:left="720"/>
             </w:pPr>
-            <w:bookmarkStart w:id="18" w:name="_28gypjz627p0" w:colFirst="0" w:colLast="0"/>
-            <w:bookmarkEnd w:id="18"/>
+            <w:bookmarkStart w:id="19" w:name="_28gypjz627p0" w:colFirst="0" w:colLast="0"/>
+            <w:bookmarkEnd w:id="19"/>
             <w:r>
               <w:rPr>
                 <w:b/>
@@ -392,8 +412,8 @@
               <w:pStyle w:val="Heading5"/>
               <w:ind w:left="720"/>
             </w:pPr>
-            <w:bookmarkStart w:id="19" w:name="_9scqemd4q0ke" w:colFirst="0" w:colLast="0"/>
-            <w:bookmarkEnd w:id="19"/>
+            <w:bookmarkStart w:id="20" w:name="_9scqemd4q0ke" w:colFirst="0" w:colLast="0"/>
+            <w:bookmarkEnd w:id="20"/>
             <w:r>
               <w:rPr>
                 <w:b/>
@@ -416,8 +436,8 @@
       <w:pPr>
         <w:pStyle w:val="Heading4"/>
       </w:pPr>
-      <w:bookmarkStart w:id="20" w:name="_jlve9z8cxekw" w:colFirst="0" w:colLast="0"/>
-      <w:bookmarkEnd w:id="20"/>
+      <w:bookmarkStart w:id="21" w:name="_jlve9z8cxekw" w:colFirst="0" w:colLast="0"/>
+      <w:bookmarkEnd w:id="21"/>
       <w:r>
         <w:t>NAPOMENA</w:t>
       </w:r>
@@ -426,13 +446,11 @@
       <w:pPr>
         <w:pStyle w:val="Heading5"/>
       </w:pPr>
-      <w:bookmarkStart w:id="21" w:name="_kll1yh7bpm2d" w:colFirst="0" w:colLast="0"/>
-      <w:bookmarkEnd w:id="21"/>
+      <w:bookmarkStart w:id="22" w:name="_kll1yh7bpm2d" w:colFirst="0" w:colLast="0"/>
+      <w:bookmarkEnd w:id="22"/>
       <w:r>
         <w:t>${note}</w:t>
       </w:r>
-      <w:bookmarkStart w:id="22" w:name="_GoBack"/>
-      <w:bookmarkEnd w:id="22"/>
     </w:p>
     <w:sectPr>
       <w:headerReference w:type="default" r:id="rId6"/>
@@ -1411,6 +1429,17 @@
     <w:uiPriority w:val="99"/>
     <w:rsid w:val="002C33A4"/>
   </w:style>
+  <w:style w:type="character" w:styleId="Strong">
+    <w:name w:val="Strong"/>
+    <w:basedOn w:val="DefaultParagraphFont"/>
+    <w:uiPriority w:val="22"/>
+    <w:qFormat/>
+    <w:rsid w:val="0064742E"/>
+    <w:rPr>
+      <w:b/>
+      <w:bCs/>
+    </w:rPr>
+  </w:style>
 </w:styles>
 </file>
 

</xml_diff>